<commit_message>
2.16 may finally finished?
smsbwywctmdfxxxk!
</commit_message>
<xml_diff>
--- a/519021911101_颜琪滨_DSD 作业_2021_12_07.docx
+++ b/519021911101_颜琪滨_DSD 作业_2021_12_07.docx
@@ -7618,10 +7618,10 @@
         </w:rPr>
         <w:lastRenderedPageBreak/>
         <w:drawing>
-          <wp:inline distT="0" distB="0" distL="0" distR="0" wp14:anchorId="2A83C677" wp14:editId="110722E1">
-            <wp:extent cx="5274310" cy="6706235"/>
-            <wp:effectExtent l="0" t="0" r="2540" b="0"/>
-            <wp:docPr id="56" name="图片 56"/>
+          <wp:inline distT="0" distB="0" distL="0" distR="0" wp14:anchorId="5EF803EC" wp14:editId="0D0AB33A">
+            <wp:extent cx="5274310" cy="6762115"/>
+            <wp:effectExtent l="0" t="0" r="2540" b="635"/>
+            <wp:docPr id="67" name="图片 67"/>
             <wp:cNvGraphicFramePr>
               <a:graphicFrameLocks xmlns:a="http://schemas.openxmlformats.org/drawingml/2006/main" noChangeAspect="1"/>
             </wp:cNvGraphicFramePr>
@@ -7641,7 +7641,7 @@
                   <pic:spPr>
                     <a:xfrm>
                       <a:off x="0" y="0"/>
-                      <a:ext cx="5274310" cy="6706235"/>
+                      <a:ext cx="5274310" cy="6762115"/>
                     </a:xfrm>
                     <a:prstGeom prst="rect">
                       <a:avLst/>
@@ -8645,10 +8645,10 @@
           <w:noProof/>
         </w:rPr>
         <w:drawing>
-          <wp:inline distT="0" distB="0" distL="0" distR="0" wp14:anchorId="333C89DF" wp14:editId="31E28172">
-            <wp:extent cx="5274310" cy="5452745"/>
+          <wp:inline distT="0" distB="0" distL="0" distR="0" wp14:anchorId="298C76CC" wp14:editId="4F0DC51A">
+            <wp:extent cx="5274310" cy="5545455"/>
             <wp:effectExtent l="0" t="0" r="2540" b="0"/>
-            <wp:docPr id="65" name="图片 65"/>
+            <wp:docPr id="72" name="图片 72"/>
             <wp:cNvGraphicFramePr>
               <a:graphicFrameLocks xmlns:a="http://schemas.openxmlformats.org/drawingml/2006/main" noChangeAspect="1"/>
             </wp:cNvGraphicFramePr>
@@ -8668,7 +8668,7 @@
                   <pic:spPr>
                     <a:xfrm>
                       <a:off x="0" y="0"/>
-                      <a:ext cx="5274310" cy="5452745"/>
+                      <a:ext cx="5274310" cy="5545455"/>
                     </a:xfrm>
                     <a:prstGeom prst="rect">
                       <a:avLst/>
@@ -8809,178 +8809,415 @@
     </w:p>
     <w:p>
       <w:pPr>
-        <w:rPr>
-          <w:b/>
-          <w:sz w:val="28"/>
-          <w:szCs w:val="28"/>
-        </w:rPr>
-      </w:pPr>
-      <w:r>
-        <w:rPr>
-          <w:rFonts w:hint="eastAsia"/>
-          <w:b/>
-          <w:sz w:val="28"/>
-          <w:szCs w:val="28"/>
-        </w:rPr>
-        <w:t>（</w:t>
-      </w:r>
-      <w:r>
-        <w:rPr>
-          <w:b/>
-          <w:sz w:val="28"/>
-          <w:szCs w:val="28"/>
-        </w:rPr>
-        <w:t>1</w:t>
-      </w:r>
-      <w:r>
-        <w:rPr>
-          <w:rFonts w:hint="eastAsia"/>
-          <w:b/>
-          <w:sz w:val="28"/>
-          <w:szCs w:val="28"/>
-        </w:rPr>
-        <w:t>）设计模块</w:t>
-      </w:r>
-    </w:p>
-    <w:p>
-      <w:pPr>
-        <w:rPr>
-          <w:b/>
-          <w:sz w:val="28"/>
-          <w:szCs w:val="28"/>
-        </w:rPr>
-      </w:pPr>
-      <w:r>
-        <w:rPr>
-          <w:rFonts w:hint="eastAsia"/>
-          <w:b/>
-          <w:sz w:val="28"/>
-          <w:szCs w:val="28"/>
-        </w:rPr>
-        <w:t>（</w:t>
-      </w:r>
-      <w:r>
-        <w:rPr>
-          <w:b/>
-          <w:sz w:val="28"/>
-          <w:szCs w:val="28"/>
-        </w:rPr>
-        <w:t>2</w:t>
-      </w:r>
-      <w:r>
-        <w:rPr>
-          <w:rFonts w:hint="eastAsia"/>
-          <w:b/>
-          <w:sz w:val="28"/>
-          <w:szCs w:val="28"/>
-        </w:rPr>
-        <w:t>）测试模块</w:t>
-      </w:r>
-    </w:p>
-    <w:p>
-      <w:pPr>
-        <w:rPr>
-          <w:b/>
-          <w:sz w:val="28"/>
-          <w:szCs w:val="28"/>
-        </w:rPr>
-      </w:pPr>
-      <w:r>
-        <w:rPr>
-          <w:rFonts w:hint="eastAsia"/>
-          <w:b/>
-          <w:sz w:val="28"/>
-          <w:szCs w:val="28"/>
-        </w:rPr>
-        <w:t>（</w:t>
-      </w:r>
-      <w:r>
-        <w:rPr>
-          <w:b/>
-          <w:sz w:val="28"/>
-          <w:szCs w:val="28"/>
-        </w:rPr>
-        <w:t>3</w:t>
-      </w:r>
-      <w:r>
-        <w:rPr>
-          <w:rFonts w:hint="eastAsia"/>
-          <w:b/>
-          <w:sz w:val="28"/>
-          <w:szCs w:val="28"/>
-        </w:rPr>
-        <w:t>）测试波形图：如果很多，可以提供部分波形内容；</w:t>
-      </w:r>
-    </w:p>
-    <w:p>
-      <w:pPr>
-        <w:rPr>
-          <w:b/>
-          <w:sz w:val="28"/>
-          <w:szCs w:val="28"/>
-        </w:rPr>
-      </w:pPr>
-      <w:r>
-        <w:rPr>
-          <w:rFonts w:hint="eastAsia"/>
-          <w:b/>
-          <w:sz w:val="28"/>
-          <w:szCs w:val="28"/>
-        </w:rPr>
-        <w:t>（</w:t>
-      </w:r>
-      <w:r>
-        <w:rPr>
-          <w:b/>
-          <w:sz w:val="28"/>
-          <w:szCs w:val="28"/>
-        </w:rPr>
-        <w:t>4</w:t>
-      </w:r>
-      <w:r>
-        <w:rPr>
-          <w:rFonts w:hint="eastAsia"/>
-          <w:b/>
-          <w:sz w:val="28"/>
-          <w:szCs w:val="28"/>
-        </w:rPr>
-        <w:t>）显示输出（可选）：如果需要显示输出来说明模块设计的正确性；</w:t>
-      </w:r>
-    </w:p>
-    <w:p>
-      <w:pPr>
-        <w:rPr>
-          <w:b/>
-          <w:sz w:val="28"/>
-          <w:szCs w:val="28"/>
-        </w:rPr>
-      </w:pPr>
-      <w:r>
-        <w:rPr>
-          <w:rFonts w:hint="eastAsia"/>
-          <w:b/>
-          <w:sz w:val="28"/>
-          <w:szCs w:val="28"/>
+        <w:pStyle w:val="a7"/>
+        <w:numPr>
+          <w:ilvl w:val="0"/>
+          <w:numId w:val="20"/>
+        </w:numPr>
+        <w:ind w:firstLineChars="0"/>
+        <w:rPr>
+          <w:b/>
+          <w:sz w:val="28"/>
+          <w:szCs w:val="28"/>
+        </w:rPr>
+      </w:pPr>
+      <w:r>
+        <w:rPr>
+          <w:rFonts w:hint="eastAsia"/>
+          <w:b/>
+          <w:sz w:val="28"/>
+          <w:szCs w:val="28"/>
+        </w:rPr>
+        <w:t>设计模块</w:t>
+      </w:r>
+    </w:p>
+    <w:p>
+      <w:pPr>
+        <w:pStyle w:val="a7"/>
+        <w:ind w:left="750" w:firstLineChars="0" w:firstLine="0"/>
+        <w:rPr>
+          <w:rFonts w:hint="eastAsia"/>
+          <w:b/>
+          <w:sz w:val="28"/>
+          <w:szCs w:val="28"/>
+        </w:rPr>
+      </w:pPr>
+      <w:proofErr w:type="spellStart"/>
+      <w:proofErr w:type="gramStart"/>
+      <w:r>
+        <w:rPr>
+          <w:b/>
+          <w:sz w:val="28"/>
+          <w:szCs w:val="28"/>
+        </w:rPr>
+        <w:t>mealy.v</w:t>
+      </w:r>
+      <w:proofErr w:type="spellEnd"/>
+      <w:proofErr w:type="gramEnd"/>
+    </w:p>
+    <w:p>
+      <w:pPr>
+        <w:pStyle w:val="a7"/>
+        <w:ind w:left="750" w:firstLineChars="0" w:firstLine="0"/>
+        <w:rPr>
+          <w:b/>
+          <w:sz w:val="28"/>
+          <w:szCs w:val="28"/>
+        </w:rPr>
+      </w:pPr>
+      <w:r>
+        <w:rPr>
+          <w:noProof/>
         </w:rPr>
         <w:lastRenderedPageBreak/>
-        <w:t>（</w:t>
-      </w:r>
-      <w:r>
-        <w:rPr>
-          <w:b/>
-          <w:sz w:val="28"/>
-          <w:szCs w:val="28"/>
-        </w:rPr>
-        <w:t>5</w:t>
-      </w:r>
-      <w:r>
-        <w:rPr>
-          <w:rFonts w:hint="eastAsia"/>
-          <w:b/>
-          <w:sz w:val="28"/>
-          <w:szCs w:val="28"/>
-        </w:rPr>
-        <w:t>）设计说明（可选）：如果有需要说明的部分。</w:t>
+        <w:drawing>
+          <wp:inline distT="0" distB="0" distL="0" distR="0" wp14:anchorId="04A7B5C0" wp14:editId="418A4663">
+            <wp:extent cx="4464960" cy="8419605"/>
+            <wp:effectExtent l="0" t="0" r="0" b="635"/>
+            <wp:docPr id="68" name="图片 68"/>
+            <wp:cNvGraphicFramePr>
+              <a:graphicFrameLocks xmlns:a="http://schemas.openxmlformats.org/drawingml/2006/main" noChangeAspect="1"/>
+            </wp:cNvGraphicFramePr>
+            <a:graphic xmlns:a="http://schemas.openxmlformats.org/drawingml/2006/main">
+              <a:graphicData uri="http://schemas.openxmlformats.org/drawingml/2006/picture">
+                <pic:pic xmlns:pic="http://schemas.openxmlformats.org/drawingml/2006/picture">
+                  <pic:nvPicPr>
+                    <pic:cNvPr id="1" name=""/>
+                    <pic:cNvPicPr/>
+                  </pic:nvPicPr>
+                  <pic:blipFill>
+                    <a:blip r:embed="rId84"/>
+                    <a:stretch>
+                      <a:fillRect/>
+                    </a:stretch>
+                  </pic:blipFill>
+                  <pic:spPr>
+                    <a:xfrm>
+                      <a:off x="0" y="0"/>
+                      <a:ext cx="4471342" cy="8431640"/>
+                    </a:xfrm>
+                    <a:prstGeom prst="rect">
+                      <a:avLst/>
+                    </a:prstGeom>
+                  </pic:spPr>
+                </pic:pic>
+              </a:graphicData>
+            </a:graphic>
+          </wp:inline>
+        </w:drawing>
+      </w:r>
+    </w:p>
+    <w:p>
+      <w:pPr>
+        <w:pStyle w:val="a7"/>
+        <w:ind w:left="750" w:firstLineChars="0" w:firstLine="0"/>
+        <w:rPr>
+          <w:b/>
+          <w:sz w:val="28"/>
+          <w:szCs w:val="28"/>
+        </w:rPr>
+      </w:pPr>
+      <w:proofErr w:type="spellStart"/>
+      <w:proofErr w:type="gramStart"/>
+      <w:r>
+        <w:rPr>
+          <w:b/>
+          <w:sz w:val="28"/>
+          <w:szCs w:val="28"/>
+        </w:rPr>
+        <w:t>moore.v</w:t>
+      </w:r>
+      <w:proofErr w:type="spellEnd"/>
+      <w:proofErr w:type="gramEnd"/>
+    </w:p>
+    <w:p>
+      <w:pPr>
+        <w:pStyle w:val="a7"/>
+        <w:ind w:left="750" w:firstLineChars="0" w:firstLine="0"/>
+        <w:rPr>
+          <w:rFonts w:hint="eastAsia"/>
+          <w:b/>
+          <w:sz w:val="28"/>
+          <w:szCs w:val="28"/>
+        </w:rPr>
+      </w:pPr>
+      <w:r>
+        <w:rPr>
+          <w:noProof/>
+        </w:rPr>
+        <w:lastRenderedPageBreak/>
+        <w:drawing>
+          <wp:inline distT="0" distB="0" distL="0" distR="0" wp14:anchorId="73A8BBE7" wp14:editId="1287BC48">
+            <wp:extent cx="4240131" cy="8063346"/>
+            <wp:effectExtent l="0" t="0" r="8255" b="0"/>
+            <wp:docPr id="69" name="图片 69"/>
+            <wp:cNvGraphicFramePr>
+              <a:graphicFrameLocks xmlns:a="http://schemas.openxmlformats.org/drawingml/2006/main" noChangeAspect="1"/>
+            </wp:cNvGraphicFramePr>
+            <a:graphic xmlns:a="http://schemas.openxmlformats.org/drawingml/2006/main">
+              <a:graphicData uri="http://schemas.openxmlformats.org/drawingml/2006/picture">
+                <pic:pic xmlns:pic="http://schemas.openxmlformats.org/drawingml/2006/picture">
+                  <pic:nvPicPr>
+                    <pic:cNvPr id="1" name=""/>
+                    <pic:cNvPicPr/>
+                  </pic:nvPicPr>
+                  <pic:blipFill>
+                    <a:blip r:embed="rId85"/>
+                    <a:stretch>
+                      <a:fillRect/>
+                    </a:stretch>
+                  </pic:blipFill>
+                  <pic:spPr>
+                    <a:xfrm>
+                      <a:off x="0" y="0"/>
+                      <a:ext cx="4241877" cy="8066667"/>
+                    </a:xfrm>
+                    <a:prstGeom prst="rect">
+                      <a:avLst/>
+                    </a:prstGeom>
+                  </pic:spPr>
+                </pic:pic>
+              </a:graphicData>
+            </a:graphic>
+          </wp:inline>
+        </w:drawing>
+      </w:r>
+    </w:p>
+    <w:p>
+      <w:pPr>
+        <w:pStyle w:val="a7"/>
+        <w:numPr>
+          <w:ilvl w:val="0"/>
+          <w:numId w:val="20"/>
+        </w:numPr>
+        <w:ind w:firstLineChars="0"/>
+        <w:rPr>
+          <w:b/>
+          <w:sz w:val="28"/>
+          <w:szCs w:val="28"/>
+        </w:rPr>
+      </w:pPr>
+      <w:r>
+        <w:rPr>
+          <w:rFonts w:hint="eastAsia"/>
+          <w:b/>
+          <w:sz w:val="28"/>
+          <w:szCs w:val="28"/>
+        </w:rPr>
+        <w:t>测试模块</w:t>
+      </w:r>
+    </w:p>
+    <w:p>
+      <w:pPr>
+        <w:pStyle w:val="a7"/>
+        <w:ind w:left="750" w:firstLineChars="0" w:firstLine="0"/>
+        <w:rPr>
+          <w:rFonts w:hint="eastAsia"/>
+          <w:b/>
+          <w:sz w:val="28"/>
+          <w:szCs w:val="28"/>
+        </w:rPr>
+      </w:pPr>
+      <w:r>
+        <w:rPr>
+          <w:noProof/>
+        </w:rPr>
+        <w:lastRenderedPageBreak/>
+        <w:drawing>
+          <wp:inline distT="0" distB="0" distL="0" distR="0" wp14:anchorId="1A4F8925" wp14:editId="50165E79">
+            <wp:extent cx="5274310" cy="6631305"/>
+            <wp:effectExtent l="0" t="0" r="2540" b="0"/>
+            <wp:docPr id="71" name="图片 71"/>
+            <wp:cNvGraphicFramePr>
+              <a:graphicFrameLocks xmlns:a="http://schemas.openxmlformats.org/drawingml/2006/main" noChangeAspect="1"/>
+            </wp:cNvGraphicFramePr>
+            <a:graphic xmlns:a="http://schemas.openxmlformats.org/drawingml/2006/main">
+              <a:graphicData uri="http://schemas.openxmlformats.org/drawingml/2006/picture">
+                <pic:pic xmlns:pic="http://schemas.openxmlformats.org/drawingml/2006/picture">
+                  <pic:nvPicPr>
+                    <pic:cNvPr id="1" name=""/>
+                    <pic:cNvPicPr/>
+                  </pic:nvPicPr>
+                  <pic:blipFill>
+                    <a:blip r:embed="rId86"/>
+                    <a:stretch>
+                      <a:fillRect/>
+                    </a:stretch>
+                  </pic:blipFill>
+                  <pic:spPr>
+                    <a:xfrm>
+                      <a:off x="0" y="0"/>
+                      <a:ext cx="5274310" cy="6631305"/>
+                    </a:xfrm>
+                    <a:prstGeom prst="rect">
+                      <a:avLst/>
+                    </a:prstGeom>
+                  </pic:spPr>
+                </pic:pic>
+              </a:graphicData>
+            </a:graphic>
+          </wp:inline>
+        </w:drawing>
+      </w:r>
+    </w:p>
+    <w:p>
+      <w:pPr>
+        <w:pStyle w:val="a7"/>
+        <w:numPr>
+          <w:ilvl w:val="0"/>
+          <w:numId w:val="20"/>
+        </w:numPr>
+        <w:ind w:firstLineChars="0"/>
+        <w:rPr>
+          <w:b/>
+          <w:sz w:val="28"/>
+          <w:szCs w:val="28"/>
+        </w:rPr>
+      </w:pPr>
+      <w:r>
+        <w:rPr>
+          <w:rFonts w:hint="eastAsia"/>
+          <w:b/>
+          <w:sz w:val="28"/>
+          <w:szCs w:val="28"/>
+        </w:rPr>
+        <w:t>测试波形图：</w:t>
+      </w:r>
+    </w:p>
+    <w:p>
+      <w:pPr>
+        <w:pStyle w:val="a7"/>
+        <w:ind w:left="750" w:firstLineChars="0" w:firstLine="0"/>
+        <w:rPr>
+          <w:rFonts w:hint="eastAsia"/>
+          <w:b/>
+          <w:sz w:val="28"/>
+          <w:szCs w:val="28"/>
+        </w:rPr>
+      </w:pPr>
+      <w:r>
+        <w:rPr>
+          <w:noProof/>
+        </w:rPr>
+        <w:drawing>
+          <wp:inline distT="0" distB="0" distL="0" distR="0" wp14:anchorId="402E3E78" wp14:editId="24F4E18F">
+            <wp:extent cx="5274310" cy="570230"/>
+            <wp:effectExtent l="0" t="0" r="2540" b="1270"/>
+            <wp:docPr id="73" name="图片 73"/>
+            <wp:cNvGraphicFramePr>
+              <a:graphicFrameLocks xmlns:a="http://schemas.openxmlformats.org/drawingml/2006/main" noChangeAspect="1"/>
+            </wp:cNvGraphicFramePr>
+            <a:graphic xmlns:a="http://schemas.openxmlformats.org/drawingml/2006/main">
+              <a:graphicData uri="http://schemas.openxmlformats.org/drawingml/2006/picture">
+                <pic:pic xmlns:pic="http://schemas.openxmlformats.org/drawingml/2006/picture">
+                  <pic:nvPicPr>
+                    <pic:cNvPr id="1" name=""/>
+                    <pic:cNvPicPr/>
+                  </pic:nvPicPr>
+                  <pic:blipFill>
+                    <a:blip r:embed="rId87"/>
+                    <a:stretch>
+                      <a:fillRect/>
+                    </a:stretch>
+                  </pic:blipFill>
+                  <pic:spPr>
+                    <a:xfrm>
+                      <a:off x="0" y="0"/>
+                      <a:ext cx="5274310" cy="570230"/>
+                    </a:xfrm>
+                    <a:prstGeom prst="rect">
+                      <a:avLst/>
+                    </a:prstGeom>
+                  </pic:spPr>
+                </pic:pic>
+              </a:graphicData>
+            </a:graphic>
+          </wp:inline>
+        </w:drawing>
+      </w:r>
+    </w:p>
+    <w:p>
+      <w:pPr>
+        <w:pStyle w:val="a7"/>
+        <w:numPr>
+          <w:ilvl w:val="0"/>
+          <w:numId w:val="20"/>
+        </w:numPr>
+        <w:ind w:firstLineChars="0"/>
+        <w:rPr>
+          <w:b/>
+          <w:sz w:val="28"/>
+          <w:szCs w:val="28"/>
+        </w:rPr>
+      </w:pPr>
+      <w:r>
+        <w:rPr>
+          <w:rFonts w:hint="eastAsia"/>
+          <w:b/>
+          <w:sz w:val="28"/>
+          <w:szCs w:val="28"/>
+        </w:rPr>
+        <w:t>显示输出：</w:t>
+      </w:r>
+    </w:p>
+    <w:p>
+      <w:pPr>
+        <w:pStyle w:val="a7"/>
+        <w:ind w:left="750" w:firstLineChars="0" w:firstLine="0"/>
+        <w:rPr>
+          <w:b/>
+          <w:sz w:val="28"/>
+          <w:szCs w:val="28"/>
+        </w:rPr>
+      </w:pPr>
+      <w:r>
+        <w:rPr>
+          <w:noProof/>
+        </w:rPr>
+        <w:lastRenderedPageBreak/>
+        <w:drawing>
+          <wp:inline distT="0" distB="0" distL="0" distR="0" wp14:anchorId="289C06C4" wp14:editId="04BC6147">
+            <wp:extent cx="4285714" cy="6057143"/>
+            <wp:effectExtent l="0" t="0" r="635" b="1270"/>
+            <wp:docPr id="78" name="图片 78"/>
+            <wp:cNvGraphicFramePr>
+              <a:graphicFrameLocks xmlns:a="http://schemas.openxmlformats.org/drawingml/2006/main" noChangeAspect="1"/>
+            </wp:cNvGraphicFramePr>
+            <a:graphic xmlns:a="http://schemas.openxmlformats.org/drawingml/2006/main">
+              <a:graphicData uri="http://schemas.openxmlformats.org/drawingml/2006/picture">
+                <pic:pic xmlns:pic="http://schemas.openxmlformats.org/drawingml/2006/picture">
+                  <pic:nvPicPr>
+                    <pic:cNvPr id="1" name=""/>
+                    <pic:cNvPicPr/>
+                  </pic:nvPicPr>
+                  <pic:blipFill>
+                    <a:blip r:embed="rId88"/>
+                    <a:stretch>
+                      <a:fillRect/>
+                    </a:stretch>
+                  </pic:blipFill>
+                  <pic:spPr>
+                    <a:xfrm>
+                      <a:off x="0" y="0"/>
+                      <a:ext cx="4285714" cy="6057143"/>
+                    </a:xfrm>
+                    <a:prstGeom prst="rect">
+                      <a:avLst/>
+                    </a:prstGeom>
+                  </pic:spPr>
+                </pic:pic>
+              </a:graphicData>
+            </a:graphic>
+          </wp:inline>
+        </w:drawing>
+      </w:r>
+      <w:r>
+        <w:rPr>
+          <w:b/>
+          <w:sz w:val="28"/>
+          <w:szCs w:val="28"/>
+        </w:rPr>
+        <w:t xml:space="preserve"> </w:t>
       </w:r>
     </w:p>
     <w:p>
@@ -9667,6 +9904,95 @@
     </w:lvl>
   </w:abstractNum>
   <w:abstractNum w:abstractNumId="7" w15:restartNumberingAfterBreak="0">
+    <w:nsid w:val="32965456"/>
+    <w:multiLevelType w:val="hybridMultilevel"/>
+    <w:tmpl w:val="1676ECBE"/>
+    <w:lvl w:ilvl="0" w:tplc="129EBA14">
+      <w:start w:val="1"/>
+      <w:numFmt w:val="decimal"/>
+      <w:lvlText w:val="（%1）"/>
+      <w:lvlJc w:val="left"/>
+      <w:pPr>
+        <w:ind w:left="750" w:hanging="750"/>
+      </w:pPr>
+      <w:rPr>
+        <w:rFonts w:hint="default"/>
+      </w:rPr>
+    </w:lvl>
+    <w:lvl w:ilvl="1" w:tplc="04090019" w:tentative="1">
+      <w:start w:val="1"/>
+      <w:numFmt w:val="lowerLetter"/>
+      <w:lvlText w:val="%2)"/>
+      <w:lvlJc w:val="left"/>
+      <w:pPr>
+        <w:ind w:left="840" w:hanging="420"/>
+      </w:pPr>
+    </w:lvl>
+    <w:lvl w:ilvl="2" w:tplc="0409001B" w:tentative="1">
+      <w:start w:val="1"/>
+      <w:numFmt w:val="lowerRoman"/>
+      <w:lvlText w:val="%3."/>
+      <w:lvlJc w:val="right"/>
+      <w:pPr>
+        <w:ind w:left="1260" w:hanging="420"/>
+      </w:pPr>
+    </w:lvl>
+    <w:lvl w:ilvl="3" w:tplc="0409000F" w:tentative="1">
+      <w:start w:val="1"/>
+      <w:numFmt w:val="decimal"/>
+      <w:lvlText w:val="%4."/>
+      <w:lvlJc w:val="left"/>
+      <w:pPr>
+        <w:ind w:left="1680" w:hanging="420"/>
+      </w:pPr>
+    </w:lvl>
+    <w:lvl w:ilvl="4" w:tplc="04090019" w:tentative="1">
+      <w:start w:val="1"/>
+      <w:numFmt w:val="lowerLetter"/>
+      <w:lvlText w:val="%5)"/>
+      <w:lvlJc w:val="left"/>
+      <w:pPr>
+        <w:ind w:left="2100" w:hanging="420"/>
+      </w:pPr>
+    </w:lvl>
+    <w:lvl w:ilvl="5" w:tplc="0409001B" w:tentative="1">
+      <w:start w:val="1"/>
+      <w:numFmt w:val="lowerRoman"/>
+      <w:lvlText w:val="%6."/>
+      <w:lvlJc w:val="right"/>
+      <w:pPr>
+        <w:ind w:left="2520" w:hanging="420"/>
+      </w:pPr>
+    </w:lvl>
+    <w:lvl w:ilvl="6" w:tplc="0409000F" w:tentative="1">
+      <w:start w:val="1"/>
+      <w:numFmt w:val="decimal"/>
+      <w:lvlText w:val="%7."/>
+      <w:lvlJc w:val="left"/>
+      <w:pPr>
+        <w:ind w:left="2940" w:hanging="420"/>
+      </w:pPr>
+    </w:lvl>
+    <w:lvl w:ilvl="7" w:tplc="04090019" w:tentative="1">
+      <w:start w:val="1"/>
+      <w:numFmt w:val="lowerLetter"/>
+      <w:lvlText w:val="%8)"/>
+      <w:lvlJc w:val="left"/>
+      <w:pPr>
+        <w:ind w:left="3360" w:hanging="420"/>
+      </w:pPr>
+    </w:lvl>
+    <w:lvl w:ilvl="8" w:tplc="0409001B" w:tentative="1">
+      <w:start w:val="1"/>
+      <w:numFmt w:val="lowerRoman"/>
+      <w:lvlText w:val="%9."/>
+      <w:lvlJc w:val="right"/>
+      <w:pPr>
+        <w:ind w:left="3780" w:hanging="420"/>
+      </w:pPr>
+    </w:lvl>
+  </w:abstractNum>
+  <w:abstractNum w:abstractNumId="8" w15:restartNumberingAfterBreak="0">
     <w:nsid w:val="35AD65A0"/>
     <w:multiLevelType w:val="hybridMultilevel"/>
     <w:tmpl w:val="86669252"/>
@@ -9755,7 +10081,7 @@
       </w:pPr>
     </w:lvl>
   </w:abstractNum>
-  <w:abstractNum w:abstractNumId="8" w15:restartNumberingAfterBreak="0">
+  <w:abstractNum w:abstractNumId="9" w15:restartNumberingAfterBreak="0">
     <w:nsid w:val="3C9D2668"/>
     <w:multiLevelType w:val="hybridMultilevel"/>
     <w:tmpl w:val="67CA50EE"/>
@@ -9844,7 +10170,7 @@
       </w:pPr>
     </w:lvl>
   </w:abstractNum>
-  <w:abstractNum w:abstractNumId="9" w15:restartNumberingAfterBreak="0">
+  <w:abstractNum w:abstractNumId="10" w15:restartNumberingAfterBreak="0">
     <w:nsid w:val="44443906"/>
     <w:multiLevelType w:val="hybridMultilevel"/>
     <w:tmpl w:val="0624D46E"/>
@@ -9933,7 +10259,7 @@
       </w:pPr>
     </w:lvl>
   </w:abstractNum>
-  <w:abstractNum w:abstractNumId="10" w15:restartNumberingAfterBreak="0">
+  <w:abstractNum w:abstractNumId="11" w15:restartNumberingAfterBreak="0">
     <w:nsid w:val="475B24B7"/>
     <w:multiLevelType w:val="hybridMultilevel"/>
     <w:tmpl w:val="558AFA70"/>
@@ -10022,7 +10348,7 @@
       </w:pPr>
     </w:lvl>
   </w:abstractNum>
-  <w:abstractNum w:abstractNumId="11" w15:restartNumberingAfterBreak="0">
+  <w:abstractNum w:abstractNumId="12" w15:restartNumberingAfterBreak="0">
     <w:nsid w:val="510444FC"/>
     <w:multiLevelType w:val="hybridMultilevel"/>
     <w:tmpl w:val="536A8572"/>
@@ -10111,7 +10437,7 @@
       </w:pPr>
     </w:lvl>
   </w:abstractNum>
-  <w:abstractNum w:abstractNumId="12" w15:restartNumberingAfterBreak="0">
+  <w:abstractNum w:abstractNumId="13" w15:restartNumberingAfterBreak="0">
     <w:nsid w:val="539E2EA9"/>
     <w:multiLevelType w:val="hybridMultilevel"/>
     <w:tmpl w:val="336ADA8E"/>
@@ -10200,7 +10526,7 @@
       </w:pPr>
     </w:lvl>
   </w:abstractNum>
-  <w:abstractNum w:abstractNumId="13" w15:restartNumberingAfterBreak="0">
+  <w:abstractNum w:abstractNumId="14" w15:restartNumberingAfterBreak="0">
     <w:nsid w:val="53BC2CD1"/>
     <w:multiLevelType w:val="hybridMultilevel"/>
     <w:tmpl w:val="2230D9C0"/>
@@ -10289,7 +10615,7 @@
       </w:pPr>
     </w:lvl>
   </w:abstractNum>
-  <w:abstractNum w:abstractNumId="14" w15:restartNumberingAfterBreak="0">
+  <w:abstractNum w:abstractNumId="15" w15:restartNumberingAfterBreak="0">
     <w:nsid w:val="53F7629D"/>
     <w:multiLevelType w:val="hybridMultilevel"/>
     <w:tmpl w:val="3EDCFFCC"/>
@@ -10378,7 +10704,7 @@
       </w:pPr>
     </w:lvl>
   </w:abstractNum>
-  <w:abstractNum w:abstractNumId="15" w15:restartNumberingAfterBreak="0">
+  <w:abstractNum w:abstractNumId="16" w15:restartNumberingAfterBreak="0">
     <w:nsid w:val="66662689"/>
     <w:multiLevelType w:val="hybridMultilevel"/>
     <w:tmpl w:val="69EE397A"/>
@@ -10467,7 +10793,7 @@
       </w:pPr>
     </w:lvl>
   </w:abstractNum>
-  <w:abstractNum w:abstractNumId="16" w15:restartNumberingAfterBreak="0">
+  <w:abstractNum w:abstractNumId="17" w15:restartNumberingAfterBreak="0">
     <w:nsid w:val="68AF5122"/>
     <w:multiLevelType w:val="hybridMultilevel"/>
     <w:tmpl w:val="DEF613DA"/>
@@ -10556,7 +10882,7 @@
       </w:pPr>
     </w:lvl>
   </w:abstractNum>
-  <w:abstractNum w:abstractNumId="17" w15:restartNumberingAfterBreak="0">
+  <w:abstractNum w:abstractNumId="18" w15:restartNumberingAfterBreak="0">
     <w:nsid w:val="72207E16"/>
     <w:multiLevelType w:val="hybridMultilevel"/>
     <w:tmpl w:val="3D2AC7D6"/>
@@ -10645,7 +10971,7 @@
       </w:pPr>
     </w:lvl>
   </w:abstractNum>
-  <w:abstractNum w:abstractNumId="18" w15:restartNumberingAfterBreak="0">
+  <w:abstractNum w:abstractNumId="19" w15:restartNumberingAfterBreak="0">
     <w:nsid w:val="757F5619"/>
     <w:multiLevelType w:val="hybridMultilevel"/>
     <w:tmpl w:val="D228FFB8"/>
@@ -10735,10 +11061,10 @@
     </w:lvl>
   </w:abstractNum>
   <w:num w:numId="1">
-    <w:abstractNumId w:val="14"/>
+    <w:abstractNumId w:val="15"/>
   </w:num>
   <w:num w:numId="2">
-    <w:abstractNumId w:val="13"/>
+    <w:abstractNumId w:val="14"/>
   </w:num>
   <w:num w:numId="3">
     <w:abstractNumId w:val="5"/>
@@ -10747,25 +11073,25 @@
     <w:abstractNumId w:val="3"/>
   </w:num>
   <w:num w:numId="5">
-    <w:abstractNumId w:val="18"/>
+    <w:abstractNumId w:val="19"/>
   </w:num>
   <w:num w:numId="6">
-    <w:abstractNumId w:val="9"/>
+    <w:abstractNumId w:val="10"/>
   </w:num>
   <w:num w:numId="7">
     <w:abstractNumId w:val="6"/>
   </w:num>
   <w:num w:numId="8">
-    <w:abstractNumId w:val="12"/>
+    <w:abstractNumId w:val="13"/>
   </w:num>
   <w:num w:numId="9">
-    <w:abstractNumId w:val="7"/>
+    <w:abstractNumId w:val="8"/>
   </w:num>
   <w:num w:numId="10">
     <w:abstractNumId w:val="0"/>
   </w:num>
   <w:num w:numId="11">
-    <w:abstractNumId w:val="15"/>
+    <w:abstractNumId w:val="16"/>
   </w:num>
   <w:num w:numId="12">
     <w:abstractNumId w:val="2"/>
@@ -10774,22 +11100,25 @@
     <w:abstractNumId w:val="4"/>
   </w:num>
   <w:num w:numId="14">
-    <w:abstractNumId w:val="16"/>
+    <w:abstractNumId w:val="17"/>
   </w:num>
   <w:num w:numId="15">
-    <w:abstractNumId w:val="8"/>
+    <w:abstractNumId w:val="9"/>
   </w:num>
   <w:num w:numId="16">
-    <w:abstractNumId w:val="10"/>
+    <w:abstractNumId w:val="11"/>
   </w:num>
   <w:num w:numId="17">
-    <w:abstractNumId w:val="11"/>
+    <w:abstractNumId w:val="12"/>
   </w:num>
   <w:num w:numId="18">
-    <w:abstractNumId w:val="17"/>
+    <w:abstractNumId w:val="18"/>
   </w:num>
   <w:num w:numId="19">
     <w:abstractNumId w:val="1"/>
+  </w:num>
+  <w:num w:numId="20">
+    <w:abstractNumId w:val="7"/>
   </w:num>
 </w:numbering>
 </file>

</xml_diff>